<commit_message>
Finalní verze protokolu pred stylistickou kontrolou.
</commit_message>
<xml_diff>
--- a/Polacek_Milan_MOS7_Crash.docx
+++ b/Polacek_Milan_MOS7_Crash.docx
@@ -84,21 +84,7 @@
         <w:rPr>
           <w:rFonts w:cs="Times New Roman"/>
         </w:rPr>
-        <w:t xml:space="preserve">v inicializaci byly zadaný </w:t>
-      </w:r>
-      <w:proofErr w:type="spellStart"/>
-      <w:r>
-        <w:rPr>
-          <w:rFonts w:cs="Times New Roman"/>
-        </w:rPr>
-        <w:t>fixed</w:t>
-      </w:r>
-      <w:proofErr w:type="spellEnd"/>
-      <w:r>
-        <w:rPr>
-          <w:rFonts w:cs="Times New Roman"/>
-        </w:rPr>
-        <w:t xml:space="preserve"> počáteční hodnoty a iniciální rovnice pro</w:t>
+        <w:t>v inicializaci byly zadaný fixed počáteční hodnoty a iniciální rovnice pro</w:t>
       </w:r>
       <w:r>
         <w:rPr>
@@ -128,35 +114,7 @@
         <w:rPr>
           <w:rFonts w:cs="Times New Roman"/>
         </w:rPr>
-        <w:t>počítaly se v inicializaci i hodnoty nějakých parametrů (</w:t>
-      </w:r>
-      <w:proofErr w:type="spellStart"/>
-      <w:r>
-        <w:rPr>
-          <w:rFonts w:cs="Times New Roman"/>
-        </w:rPr>
-        <w:t>fixed</w:t>
-      </w:r>
-      <w:proofErr w:type="spellEnd"/>
-      <w:r>
-        <w:rPr>
-          <w:rFonts w:cs="Times New Roman"/>
-        </w:rPr>
-        <w:t xml:space="preserve"> = </w:t>
-      </w:r>
-      <w:proofErr w:type="spellStart"/>
-      <w:r>
-        <w:rPr>
-          <w:rFonts w:cs="Times New Roman"/>
-        </w:rPr>
-        <w:t>false</w:t>
-      </w:r>
-      <w:proofErr w:type="spellEnd"/>
-      <w:r>
-        <w:rPr>
-          <w:rFonts w:cs="Times New Roman"/>
-        </w:rPr>
-        <w:t>)</w:t>
+        <w:t>počítaly se v inicializaci i hodnoty nějakých parametrů (fixed = false)</w:t>
       </w:r>
     </w:p>
     <w:p>
@@ -231,27 +189,11 @@
       <w:r>
         <w:t xml:space="preserve">. Aby se v modelu něco dělo zvolil jsem v čase 25 s změnu zrychlení (resp. zpomalení). Ošetřil jsem chybové stavy jako např. zápornou rychlost, aby nedocházelo ke stejné chybě jako v modelovém příkladu </w:t>
       </w:r>
-      <w:proofErr w:type="spellStart"/>
-      <w:r>
-        <w:t>bouncing</w:t>
-      </w:r>
-      <w:proofErr w:type="spellEnd"/>
-      <w:r>
-        <w:t xml:space="preserve"> </w:t>
-      </w:r>
-      <w:proofErr w:type="spellStart"/>
-      <w:r>
-        <w:t>ball</w:t>
-      </w:r>
-      <w:proofErr w:type="spellEnd"/>
-      <w:r>
-        <w:t xml:space="preserve">. Zadané parametry jsem zadal anebo přepočítal </w:t>
-      </w:r>
-      <w:r>
-        <w:t xml:space="preserve">(jako např. </w:t>
-      </w:r>
-      <w:r>
-        <w:t>rychlost) na základní jednotky SI.</w:t>
+      <w:r>
+        <w:t>bouncing ball</w:t>
+      </w:r>
+      <w:r>
+        <w:t>. Zadané parametry jsem zadal anebo přepočítal (jako např. rychlost) na základní jednotky SI.</w:t>
       </w:r>
     </w:p>
     <w:p>
@@ -291,10 +233,248 @@
         <w:rPr>
           <w:rStyle w:val="null"/>
         </w:rPr>
-        <w:t xml:space="preserve">Na grafu 1 je vidět změna kinetické energie při nehodě (v joulech). </w:t>
-      </w:r>
-      <w:bookmarkStart w:id="0" w:name="_GoBack"/>
-      <w:bookmarkEnd w:id="0"/>
+        <w:t>Na grafu 1 je vidět změna kinetické energie při nehodě (v joulech)</w:t>
+      </w:r>
+      <w:r>
+        <w:rPr>
+          <w:rStyle w:val="null"/>
+        </w:rPr>
+        <w:t xml:space="preserve">, kde je vidět vliv kvadrátu rychlosti viz vztah </w:t>
+      </w:r>
+      <w:r>
+        <w:rPr>
+          <w:rStyle w:val="null"/>
+          <w:i/>
+        </w:rPr>
+        <w:t>E</w:t>
+      </w:r>
+      <w:r>
+        <w:rPr>
+          <w:rStyle w:val="null"/>
+          <w:i/>
+          <w:vertAlign w:val="subscript"/>
+        </w:rPr>
+        <w:t>k</w:t>
+      </w:r>
+      <w:r>
+        <w:rPr>
+          <w:rStyle w:val="null"/>
+          <w:i/>
+        </w:rPr>
+        <w:t xml:space="preserve"> = m*v</w:t>
+      </w:r>
+      <w:r>
+        <w:rPr>
+          <w:rStyle w:val="null"/>
+          <w:i/>
+          <w:vertAlign w:val="superscript"/>
+        </w:rPr>
+        <w:t>2</w:t>
+      </w:r>
+      <w:r>
+        <w:rPr>
+          <w:rStyle w:val="null"/>
+          <w:i/>
+        </w:rPr>
+        <w:t>/2</w:t>
+      </w:r>
+      <w:r>
+        <w:rPr>
+          <w:rStyle w:val="null"/>
+        </w:rPr>
+        <w:t xml:space="preserve">. </w:t>
+      </w:r>
+      <w:r>
+        <w:rPr>
+          <w:rStyle w:val="null"/>
+        </w:rPr>
+        <w:t>A její derivace a to je jak jsem zjistil z učebnice fyziky výkon</w:t>
+      </w:r>
+      <w:r>
+        <w:rPr>
+          <w:rStyle w:val="null"/>
+        </w:rPr>
+        <w:t xml:space="preserve"> (ve wattech).</w:t>
+      </w:r>
+    </w:p>
+    <w:p>
+      <w:pPr>
+        <w:spacing w:line="276" w:lineRule="auto"/>
+        <w:rPr>
+          <w:rStyle w:val="null"/>
+        </w:rPr>
+      </w:pPr>
+      <w:r>
+        <w:rPr>
+          <w:rStyle w:val="null"/>
+        </w:rPr>
+        <w:t>V grafu 2 je ukázán detail</w:t>
+      </w:r>
+      <w:r>
+        <w:rPr>
+          <w:rStyle w:val="null"/>
+        </w:rPr>
+        <w:t xml:space="preserve"> okamžiku</w:t>
+      </w:r>
+      <w:r>
+        <w:rPr>
+          <w:rStyle w:val="null"/>
+        </w:rPr>
+        <w:t>, kdy celý systém přestane pracovat ve stejnou dobu.</w:t>
+      </w:r>
+    </w:p>
+    <w:tbl>
+      <w:tblPr>
+        <w:tblStyle w:val="Mkatabulky"/>
+        <w:tblW w:w="0" w:type="auto"/>
+        <w:tblBorders>
+          <w:top w:val="none" w:sz="0" w:space="0" w:color="auto"/>
+          <w:left w:val="none" w:sz="0" w:space="0" w:color="auto"/>
+          <w:bottom w:val="none" w:sz="0" w:space="0" w:color="auto"/>
+          <w:right w:val="none" w:sz="0" w:space="0" w:color="auto"/>
+          <w:insideH w:val="none" w:sz="0" w:space="0" w:color="auto"/>
+          <w:insideV w:val="none" w:sz="0" w:space="0" w:color="auto"/>
+        </w:tblBorders>
+        <w:tblLook w:val="04A0" w:firstRow="1" w:lastRow="0" w:firstColumn="1" w:lastColumn="0" w:noHBand="0" w:noVBand="1"/>
+      </w:tblPr>
+      <w:tblGrid>
+        <w:gridCol w:w="8791"/>
+      </w:tblGrid>
+      <w:tr>
+        <w:trPr>
+          <w:trHeight w:val="4464"/>
+        </w:trPr>
+        <w:tc>
+          <w:tcPr>
+            <w:tcW w:w="8791" w:type="dxa"/>
+          </w:tcPr>
+          <w:p>
+            <w:pPr>
+              <w:spacing w:line="276" w:lineRule="auto"/>
+            </w:pPr>
+            <w:r>
+              <w:rPr>
+                <w:noProof/>
+                <w:lang w:eastAsia="cs-CZ"/>
+              </w:rPr>
+              <w:lastRenderedPageBreak/>
+              <w:drawing>
+                <wp:inline distT="0" distB="0" distL="0" distR="0">
+                  <wp:extent cx="5010150" cy="2608377"/>
+                  <wp:effectExtent l="0" t="0" r="0" b="1905"/>
+                  <wp:docPr id="1" name="Obrázek 1" descr="C:\Users\Milhouse\Documents\Schule\FEL\21rocnik\MOS\7_Uloha\7MOSCrash\IMG\EnergyPower.png"/>
+                  <wp:cNvGraphicFramePr>
+                    <a:graphicFrameLocks xmlns:a="http://schemas.openxmlformats.org/drawingml/2006/main" noChangeAspect="1"/>
+                  </wp:cNvGraphicFramePr>
+                  <a:graphic xmlns:a="http://schemas.openxmlformats.org/drawingml/2006/main">
+                    <a:graphicData uri="http://schemas.openxmlformats.org/drawingml/2006/picture">
+                      <pic:pic xmlns:pic="http://schemas.openxmlformats.org/drawingml/2006/picture">
+                        <pic:nvPicPr>
+                          <pic:cNvPr id="0" name="Picture 1" descr="C:\Users\Milhouse\Documents\Schule\FEL\21rocnik\MOS\7_Uloha\7MOSCrash\IMG\EnergyPower.png"/>
+                          <pic:cNvPicPr>
+                            <a:picLocks noChangeAspect="1" noChangeArrowheads="1"/>
+                          </pic:cNvPicPr>
+                        </pic:nvPicPr>
+                        <pic:blipFill>
+                          <a:blip r:embed="rId9">
+                            <a:extLst>
+                              <a:ext uri="{28A0092B-C50C-407E-A947-70E740481C1C}">
+                                <a14:useLocalDpi xmlns:a14="http://schemas.microsoft.com/office/drawing/2010/main" val="0"/>
+                              </a:ext>
+                            </a:extLst>
+                          </a:blip>
+                          <a:srcRect/>
+                          <a:stretch>
+                            <a:fillRect/>
+                          </a:stretch>
+                        </pic:blipFill>
+                        <pic:spPr bwMode="auto">
+                          <a:xfrm>
+                            <a:off x="0" y="0"/>
+                            <a:ext cx="5026712" cy="2616999"/>
+                          </a:xfrm>
+                          <a:prstGeom prst="rect">
+                            <a:avLst/>
+                          </a:prstGeom>
+                          <a:noFill/>
+                          <a:ln>
+                            <a:noFill/>
+                          </a:ln>
+                        </pic:spPr>
+                      </pic:pic>
+                    </a:graphicData>
+                  </a:graphic>
+                </wp:inline>
+              </w:drawing>
+            </w:r>
+          </w:p>
+        </w:tc>
+      </w:tr>
+      <w:tr>
+        <w:trPr>
+          <w:trHeight w:val="305"/>
+        </w:trPr>
+        <w:tc>
+          <w:tcPr>
+            <w:tcW w:w="8791" w:type="dxa"/>
+          </w:tcPr>
+          <w:p>
+            <w:pPr>
+              <w:pStyle w:val="Odstavecseseznamem"/>
+              <w:numPr>
+                <w:ilvl w:val="0"/>
+                <w:numId w:val="11"/>
+              </w:numPr>
+              <w:spacing w:line="276" w:lineRule="auto"/>
+              <w:ind w:left="459"/>
+            </w:pPr>
+            <w:r>
+              <w:t xml:space="preserve">Graf </w:t>
+            </w:r>
+            <w:r>
+              <w:t xml:space="preserve">změny energie tedy výkon </w:t>
+            </w:r>
+            <w:r>
+              <w:rPr>
+                <w:lang w:val="en-US"/>
+              </w:rPr>
+              <w:t>[W]</w:t>
+            </w:r>
+            <w:r>
+              <w:t xml:space="preserve"> (červeně) a </w:t>
+            </w:r>
+            <w:r>
+              <w:t xml:space="preserve">ztráty kinetické energie </w:t>
+            </w:r>
+            <w:r>
+              <w:rPr>
+                <w:lang w:val="en-US"/>
+              </w:rPr>
+              <w:t>[</w:t>
+            </w:r>
+            <w:r>
+              <w:rPr>
+                <w:lang w:val="en-US"/>
+              </w:rPr>
+              <w:t>J</w:t>
+            </w:r>
+            <w:r>
+              <w:rPr>
+                <w:lang w:val="en-US"/>
+              </w:rPr>
+              <w:t>]</w:t>
+            </w:r>
+            <w:r>
+              <w:t xml:space="preserve"> (modře)</w:t>
+            </w:r>
+          </w:p>
+        </w:tc>
+      </w:tr>
+    </w:tbl>
+    <w:p>
+      <w:pPr>
+        <w:spacing w:line="276" w:lineRule="auto"/>
+      </w:pPr>
     </w:p>
     <w:tbl>
       <w:tblPr>
@@ -331,7 +511,7 @@
                 <wp:inline distT="0" distB="0" distL="0" distR="0">
                   <wp:extent cx="5543550" cy="2886075"/>
                   <wp:effectExtent l="0" t="0" r="0" b="9525"/>
-                  <wp:docPr id="1" name="Obrázek 1" descr="C:\Users\Milhouse\Documents\Schule\FEL\21rocnik\MOS\7_Uloha\7MOSCrash\IMG\EnergyPower.png"/>
+                  <wp:docPr id="2" name="Obrázek 2" descr="C:\Users\Milhouse\Documents\Schule\FEL\21rocnik\MOS\7_Uloha\7MOSCrash\IMG\konecVseho.png"/>
                   <wp:cNvGraphicFramePr>
                     <a:graphicFrameLocks xmlns:a="http://schemas.openxmlformats.org/drawingml/2006/main" noChangeAspect="1"/>
                   </wp:cNvGraphicFramePr>
@@ -339,118 +519,7 @@
                     <a:graphicData uri="http://schemas.openxmlformats.org/drawingml/2006/picture">
                       <pic:pic xmlns:pic="http://schemas.openxmlformats.org/drawingml/2006/picture">
                         <pic:nvPicPr>
-                          <pic:cNvPr id="0" name="Picture 1" descr="C:\Users\Milhouse\Documents\Schule\FEL\21rocnik\MOS\7_Uloha\7MOSCrash\IMG\EnergyPower.png"/>
-                          <pic:cNvPicPr>
-                            <a:picLocks noChangeAspect="1" noChangeArrowheads="1"/>
-                          </pic:cNvPicPr>
-                        </pic:nvPicPr>
-                        <pic:blipFill>
-                          <a:blip r:embed="rId9">
-                            <a:extLst>
-                              <a:ext uri="{28A0092B-C50C-407E-A947-70E740481C1C}">
-                                <a14:useLocalDpi xmlns:a14="http://schemas.microsoft.com/office/drawing/2010/main" val="0"/>
-                              </a:ext>
-                            </a:extLst>
-                          </a:blip>
-                          <a:srcRect/>
-                          <a:stretch>
-                            <a:fillRect/>
-                          </a:stretch>
-                        </pic:blipFill>
-                        <pic:spPr bwMode="auto">
-                          <a:xfrm>
-                            <a:off x="0" y="0"/>
-                            <a:ext cx="5543550" cy="2886075"/>
-                          </a:xfrm>
-                          <a:prstGeom prst="rect">
-                            <a:avLst/>
-                          </a:prstGeom>
-                          <a:noFill/>
-                          <a:ln>
-                            <a:noFill/>
-                          </a:ln>
-                        </pic:spPr>
-                      </pic:pic>
-                    </a:graphicData>
-                  </a:graphic>
-                </wp:inline>
-              </w:drawing>
-            </w:r>
-          </w:p>
-        </w:tc>
-      </w:tr>
-      <w:tr>
-        <w:tc>
-          <w:tcPr>
-            <w:tcW w:w="9062" w:type="dxa"/>
-          </w:tcPr>
-          <w:p>
-            <w:pPr>
-              <w:pStyle w:val="Odstavecseseznamem"/>
-              <w:numPr>
-                <w:ilvl w:val="0"/>
-                <w:numId w:val="11"/>
-              </w:numPr>
-              <w:spacing w:line="276" w:lineRule="auto"/>
-              <w:ind w:left="601"/>
-            </w:pPr>
-            <w:r>
-              <w:lastRenderedPageBreak/>
-              <w:t>Graf vstupního (červeně) a výstupního (modře) toku v cévě podle nastavení v bodu 6</w:t>
-            </w:r>
-          </w:p>
-        </w:tc>
-      </w:tr>
-    </w:tbl>
-    <w:p>
-      <w:pPr>
-        <w:spacing w:line="276" w:lineRule="auto"/>
-      </w:pPr>
-    </w:p>
-    <w:tbl>
-      <w:tblPr>
-        <w:tblStyle w:val="Mkatabulky"/>
-        <w:tblW w:w="0" w:type="auto"/>
-        <w:tblBorders>
-          <w:top w:val="none" w:sz="0" w:space="0" w:color="auto"/>
-          <w:left w:val="none" w:sz="0" w:space="0" w:color="auto"/>
-          <w:bottom w:val="none" w:sz="0" w:space="0" w:color="auto"/>
-          <w:right w:val="none" w:sz="0" w:space="0" w:color="auto"/>
-          <w:insideH w:val="none" w:sz="0" w:space="0" w:color="auto"/>
-          <w:insideV w:val="none" w:sz="0" w:space="0" w:color="auto"/>
-        </w:tblBorders>
-        <w:tblLook w:val="04A0" w:firstRow="1" w:lastRow="0" w:firstColumn="1" w:lastColumn="0" w:noHBand="0" w:noVBand="1"/>
-      </w:tblPr>
-      <w:tblGrid>
-        <w:gridCol w:w="9062"/>
-      </w:tblGrid>
-      <w:tr>
-        <w:tc>
-          <w:tcPr>
-            <w:tcW w:w="9062" w:type="dxa"/>
-          </w:tcPr>
-          <w:p>
-            <w:pPr>
-              <w:spacing w:line="276" w:lineRule="auto"/>
-            </w:pPr>
-            <w:r>
-              <w:rPr>
-                <w:noProof/>
-                <w:lang w:eastAsia="cs-CZ"/>
-              </w:rPr>
-              <w:drawing>
-                <wp:inline distT="0" distB="0" distL="0" distR="0">
-                  <wp:extent cx="5543550" cy="2886075"/>
-                  <wp:effectExtent l="0" t="0" r="0" b="9525"/>
-                  <wp:docPr id="12" name="Obrázek 12" descr="C:\Users\Milhouse\Documents\Schule\FEL\21rocnik\MOS\6_cviceni\img\nastavení 7.png"/>
-                  <wp:cNvGraphicFramePr>
-                    <a:graphicFrameLocks xmlns:a="http://schemas.openxmlformats.org/drawingml/2006/main" noChangeAspect="1"/>
-                  </wp:cNvGraphicFramePr>
-                  <a:graphic xmlns:a="http://schemas.openxmlformats.org/drawingml/2006/main">
-                    <a:graphicData uri="http://schemas.openxmlformats.org/drawingml/2006/picture">
-                      <pic:pic xmlns:pic="http://schemas.openxmlformats.org/drawingml/2006/picture">
-                        <pic:nvPicPr>
-                          <pic:cNvPr id="0" name="Picture 10" descr="C:\Users\Milhouse\Documents\Schule\FEL\21rocnik\MOS\6_cviceni\img\nastavení 7.png"/>
+                          <pic:cNvPr id="0" name="Picture 1" descr="C:\Users\Milhouse\Documents\Schule\FEL\21rocnik\MOS\7_Uloha\7MOSCrash\IMG\konecVseho.png"/>
                           <pic:cNvPicPr>
                             <a:picLocks noChangeAspect="1" noChangeArrowheads="1"/>
                           </pic:cNvPicPr>
@@ -503,10 +572,55 @@
                 <w:numId w:val="11"/>
               </w:numPr>
               <w:spacing w:line="276" w:lineRule="auto"/>
-              <w:ind w:left="601"/>
+              <w:ind w:left="459"/>
             </w:pPr>
             <w:r>
-              <w:t>Graf vstupního (červeně a zeleně) a výstupního (světle modře pro 1 DP tmavě modře pro 2 DP v sérii) toku v cévě podle bodu 7 a vlastního nastavení</w:t>
+              <w:t xml:space="preserve">Graf </w:t>
+            </w:r>
+            <w:r>
+              <w:t>detailu rychlosti [m/s]</w:t>
+            </w:r>
+            <w:r>
+              <w:t xml:space="preserve">, zrychlení </w:t>
+            </w:r>
+            <w:r>
+              <w:t>[</w:t>
+            </w:r>
+            <w:r>
+              <w:t>m/s</w:t>
+            </w:r>
+            <w:r>
+              <w:rPr>
+                <w:vertAlign w:val="superscript"/>
+              </w:rPr>
+              <w:t>2</w:t>
+            </w:r>
+            <w:r>
+              <w:t>]</w:t>
+            </w:r>
+            <w:r>
+              <w:t xml:space="preserve"> a kinetické energie</w:t>
+            </w:r>
+            <w:r>
+              <w:t xml:space="preserve"> </w:t>
+            </w:r>
+            <w:r>
+              <w:rPr>
+                <w:lang w:val="en-US"/>
+              </w:rPr>
+              <w:t>[</w:t>
+            </w:r>
+            <w:r>
+              <w:rPr>
+                <w:lang w:val="en-US"/>
+              </w:rPr>
+              <w:t>J</w:t>
+            </w:r>
+            <w:r>
+              <w:rPr>
+                <w:lang w:val="en-US"/>
+              </w:rPr>
+              <w:t>]</w:t>
             </w:r>
           </w:p>
         </w:tc>
@@ -517,110 +631,6 @@
         <w:spacing w:line="276" w:lineRule="auto"/>
       </w:pPr>
     </w:p>
-    <w:tbl>
-      <w:tblPr>
-        <w:tblStyle w:val="Mkatabulky"/>
-        <w:tblW w:w="0" w:type="auto"/>
-        <w:tblBorders>
-          <w:top w:val="none" w:sz="0" w:space="0" w:color="auto"/>
-          <w:left w:val="none" w:sz="0" w:space="0" w:color="auto"/>
-          <w:bottom w:val="none" w:sz="0" w:space="0" w:color="auto"/>
-          <w:right w:val="none" w:sz="0" w:space="0" w:color="auto"/>
-          <w:insideH w:val="none" w:sz="0" w:space="0" w:color="auto"/>
-          <w:insideV w:val="none" w:sz="0" w:space="0" w:color="auto"/>
-        </w:tblBorders>
-        <w:tblLook w:val="04A0" w:firstRow="1" w:lastRow="0" w:firstColumn="1" w:lastColumn="0" w:noHBand="0" w:noVBand="1"/>
-      </w:tblPr>
-      <w:tblGrid>
-        <w:gridCol w:w="9062"/>
-      </w:tblGrid>
-      <w:tr>
-        <w:tc>
-          <w:tcPr>
-            <w:tcW w:w="9062" w:type="dxa"/>
-          </w:tcPr>
-          <w:p>
-            <w:pPr>
-              <w:spacing w:line="276" w:lineRule="auto"/>
-            </w:pPr>
-            <w:r>
-              <w:rPr>
-                <w:noProof/>
-                <w:lang w:eastAsia="cs-CZ"/>
-              </w:rPr>
-              <w:drawing>
-                <wp:inline distT="0" distB="0" distL="0" distR="0">
-                  <wp:extent cx="5543550" cy="2886075"/>
-                  <wp:effectExtent l="0" t="0" r="0" b="9525"/>
-                  <wp:docPr id="13" name="Obrázek 13" descr="C:\Users\Milhouse\Documents\Schule\FEL\21rocnik\MOS\6_cviceni\img\nastavení 8.png"/>
-                  <wp:cNvGraphicFramePr>
-                    <a:graphicFrameLocks xmlns:a="http://schemas.openxmlformats.org/drawingml/2006/main" noChangeAspect="1"/>
-                  </wp:cNvGraphicFramePr>
-                  <a:graphic xmlns:a="http://schemas.openxmlformats.org/drawingml/2006/main">
-                    <a:graphicData uri="http://schemas.openxmlformats.org/drawingml/2006/picture">
-                      <pic:pic xmlns:pic="http://schemas.openxmlformats.org/drawingml/2006/picture">
-                        <pic:nvPicPr>
-                          <pic:cNvPr id="0" name="Picture 11" descr="C:\Users\Milhouse\Documents\Schule\FEL\21rocnik\MOS\6_cviceni\img\nastavení 8.png"/>
-                          <pic:cNvPicPr>
-                            <a:picLocks noChangeAspect="1" noChangeArrowheads="1"/>
-                          </pic:cNvPicPr>
-                        </pic:nvPicPr>
-                        <pic:blipFill>
-                          <a:blip r:embed="rId11">
-                            <a:extLst>
-                              <a:ext uri="{28A0092B-C50C-407E-A947-70E740481C1C}">
-                                <a14:useLocalDpi xmlns:a14="http://schemas.microsoft.com/office/drawing/2010/main" val="0"/>
-                              </a:ext>
-                            </a:extLst>
-                          </a:blip>
-                          <a:srcRect/>
-                          <a:stretch>
-                            <a:fillRect/>
-                          </a:stretch>
-                        </pic:blipFill>
-                        <pic:spPr bwMode="auto">
-                          <a:xfrm>
-                            <a:off x="0" y="0"/>
-                            <a:ext cx="5543550" cy="2886075"/>
-                          </a:xfrm>
-                          <a:prstGeom prst="rect">
-                            <a:avLst/>
-                          </a:prstGeom>
-                          <a:noFill/>
-                          <a:ln>
-                            <a:noFill/>
-                          </a:ln>
-                        </pic:spPr>
-                      </pic:pic>
-                    </a:graphicData>
-                  </a:graphic>
-                </wp:inline>
-              </w:drawing>
-            </w:r>
-          </w:p>
-        </w:tc>
-      </w:tr>
-      <w:tr>
-        <w:tc>
-          <w:tcPr>
-            <w:tcW w:w="9062" w:type="dxa"/>
-          </w:tcPr>
-          <w:p>
-            <w:pPr>
-              <w:pStyle w:val="Odstavecseseznamem"/>
-              <w:numPr>
-                <w:ilvl w:val="0"/>
-                <w:numId w:val="11"/>
-              </w:numPr>
-              <w:spacing w:line="276" w:lineRule="auto"/>
-            </w:pPr>
-            <w:r>
-              <w:t>Graf vstupního (červeně) a výstupního (modře) toku v cévě podle bodu 8</w:t>
-            </w:r>
-          </w:p>
-        </w:tc>
-      </w:tr>
-    </w:tbl>
     <w:p>
       <w:pPr>
         <w:spacing w:line="276" w:lineRule="auto"/>
@@ -640,58 +650,32 @@
         <w:spacing w:line="276" w:lineRule="auto"/>
       </w:pPr>
       <w:r>
-        <w:t xml:space="preserve">Na modelech jsme si ozkoušel jaké je objektové programování, kdy jsem si </w:t>
-      </w:r>
-      <w:r>
-        <w:t xml:space="preserve">i pro zkoušku zkusil zapojit i </w:t>
-      </w:r>
-      <w:proofErr w:type="spellStart"/>
-      <w:r>
-        <w:t>DpBlock</w:t>
-      </w:r>
-      <w:proofErr w:type="spellEnd"/>
-      <w:r>
-        <w:t xml:space="preserve"> jako cévu v celkovém modelu a ověřil si, že výsledky jsou totožné. V rovnicovém modelu </w:t>
-      </w:r>
-      <w:proofErr w:type="spellStart"/>
-      <w:r>
-        <w:t>DpEq</w:t>
-      </w:r>
-      <w:proofErr w:type="spellEnd"/>
-      <w:r>
-        <w:t xml:space="preserve"> jsem si uvědomil výhody i nevýhody zápisu tohoto modelu, kdy se nám redukuje počet rovnic, ale ztrácíme tím však možnost vytvářet modely již z hotových </w:t>
-      </w:r>
-      <w:r>
-        <w:lastRenderedPageBreak/>
-        <w:t xml:space="preserve">komponent a u složitějších modelů, kde se některé komponenty </w:t>
-      </w:r>
-      <w:proofErr w:type="gramStart"/>
-      <w:r>
-        <w:t>opakují</w:t>
-      </w:r>
-      <w:proofErr w:type="gramEnd"/>
-      <w:r>
-        <w:t xml:space="preserve"> by </w:t>
-      </w:r>
-      <w:proofErr w:type="gramStart"/>
-      <w:r>
-        <w:t>mohlo</w:t>
-      </w:r>
-      <w:proofErr w:type="gramEnd"/>
-      <w:r>
-        <w:t xml:space="preserve"> být pak obtížné rovnice odvozovat.</w:t>
-      </w:r>
-    </w:p>
-    <w:p>
-      <w:pPr>
-        <w:spacing w:line="276" w:lineRule="auto"/>
-      </w:pPr>
-      <w:r>
-        <w:t>Dále jsme si mohli všimnout analogie s elektrickými obvody a tím si zopakovat základní znalosti elektroniky.</w:t>
+        <w:t xml:space="preserve">Na tomto modelu jsem si namodeloval orientačně mnou několikráte uvažovanou situaci. A to, kdy sedím v nějakém dopravním prostředku a nějaký předmět ho radikálně zabrzdí. Sice mnou nastavené parametry jsou jako z nějakého sci-fi, ale alespoň orientačně je vidět že výkony jsou opravdu velice vysoké. Doufám, že jsem splnil všechny body zadání, protože si nejsem stále některými jist jak si přesně vyložit, jako např. </w:t>
+      </w:r>
+      <w:r>
+        <w:rPr>
+          <w:rFonts w:cs="Times New Roman"/>
+          <w:i/>
+        </w:rPr>
+        <w:t>OMC si nesmí „stěžovat“</w:t>
+      </w:r>
+      <w:r>
+        <w:rPr>
+          <w:rFonts w:cs="Times New Roman"/>
+        </w:rPr>
+        <w:t>, kde si nejsem jist,</w:t>
+      </w:r>
+      <w:bookmarkStart w:id="0" w:name="_GoBack"/>
+      <w:bookmarkEnd w:id="0"/>
+      <w:r>
+        <w:rPr>
+          <w:rFonts w:cs="Times New Roman"/>
+        </w:rPr>
+        <w:t xml:space="preserve"> co si pod tím zcela představit (bez Warningů?).</w:t>
       </w:r>
     </w:p>
     <w:sectPr>
-      <w:headerReference w:type="default" r:id="rId12"/>
+      <w:headerReference w:type="default" r:id="rId11"/>
       <w:pgSz w:w="11906" w:h="16838"/>
       <w:pgMar w:top="1417" w:right="1417" w:bottom="1417" w:left="1417" w:header="708" w:footer="708" w:gutter="0"/>
       <w:cols w:space="708"/>
@@ -3294,7 +3278,7 @@
 </file>
 
 <file path=customXml/itemProps1.xml><?xml version="1.0" encoding="utf-8"?>
-<ds:datastoreItem xmlns:ds="http://schemas.openxmlformats.org/officeDocument/2006/customXml" ds:itemID="{3ADB69B1-21F9-46D4-B696-EC06FA1FC00C}">
+<ds:datastoreItem xmlns:ds="http://schemas.openxmlformats.org/officeDocument/2006/customXml" ds:itemID="{576AE5A3-A4C4-450D-AF48-C78CBB1BA458}">
   <ds:schemaRefs>
     <ds:schemaRef ds:uri="http://schemas.openxmlformats.org/officeDocument/2006/bibliography"/>
   </ds:schemaRefs>

</xml_diff>